<commit_message>
data collection and dump process working
</commit_message>
<xml_diff>
--- a/EXAMPLE.docx
+++ b/EXAMPLE.docx
@@ -12,7 +12,7 @@
         <w:rPr>
           <w:b/>
         </w:rPr>
-        <w:t xml:space="preserve">dfb s</w:t>
+        <w:t xml:space="preserve">Pratham</w:t>
       </w:r>
     </w:p>
     <w:p>
@@ -24,7 +24,7 @@
       </w:pPr>
       <w:r>
         <w:rPr/>
-        <w:t xml:space="preserve">dfbadfb • dfabadfb •</w:t>
+        <w:t xml:space="preserve">Indianapolis/ remote • legacy.business18@gmail.com •</w:t>
       </w:r>
       <w:sdt>
         <w:sdtPr>
@@ -37,7 +37,7 @@
           </w:r>
           <w:r>
             <w:rPr/>
-            <w:t xml:space="preserve">linkedin: /in/fdsbdfb/  • Github: /dfbdgfbfdaseb </w:t>
+            <w:t xml:space="preserve">linkedin: /in/pratham-vadhulas/  • Github: /rp-bot </w:t>
           </w:r>
         </w:sdtContent>
       </w:sdt>
@@ -54,7 +54,7 @@
           <w:sz w:val="40"/>
           <w:szCs w:val="40"/>
         </w:rPr>
-        <w:t xml:space="preserve">dfbadfsb</w:t>
+        <w:t xml:space="preserve">Intern</w:t>
       </w:r>
     </w:p>
     <w:p>
@@ -94,68 +94,7 @@
         </w:tblCellMar>
         <w:tblLook w:val="0400" w:noHBand="0" w:noVBand="1" w:firstColumn="0" w:lastRow="0" w:lastColumn="0" w:firstRow="0"/>
       </w:tblPr>
-      <w:tblGrid>
-        <w:gridCol w:w="2265"/>
-        <w:gridCol w:w="7093"/>
-      </w:tblGrid>
-      <w:tr>
-        <w:trPr>
-          <w:trHeight w:val="108" w:hRule="atLeast"/>
-        </w:trPr>
-        <w:tc>
-          <w:tcPr>
-            <w:tcW w:w="2265" w:type="dxa"/>
-            <w:tcBorders>
-              <w:top w:val="single" w:sz="2" w:space="0" w:color="000000"/>
-              <w:left w:val="single" w:sz="2" w:space="0" w:color="000000"/>
-              <w:bottom w:val="single" w:sz="2" w:space="0" w:color="000000"/>
-            </w:tcBorders>
-            <w:vAlign w:val="center"/>
-          </w:tcPr>
-          <w:p>
-            <w:pPr>
-              <w:pStyle w:val="Normal"/>
-              <w:widowControl w:val="false"/>
-              <w:spacing w:before="0" w:after="0"/>
-              <w:jc w:val="left"/>
-              <w:rPr>
-                <w:b/>
-                <w:b/>
-              </w:rPr>
-            </w:pPr>
-            <w:r>
-              <w:rPr>
-                <w:b/>
-              </w:rPr>
-              <w:t xml:space="preserve">dfbdfsb:</w:t>
-            </w:r>
-          </w:p>
-        </w:tc>
-        <w:tc>
-          <w:tcPr>
-            <w:tcW w:w="7093" w:type="dxa"/>
-            <w:tcBorders>
-              <w:top w:val="single" w:sz="2" w:space="0" w:color="000000"/>
-              <w:bottom w:val="single" w:sz="2" w:space="0" w:color="000000"/>
-              <w:right w:val="single" w:sz="2" w:space="0" w:color="000000"/>
-            </w:tcBorders>
-            <w:vAlign w:val="center"/>
-          </w:tcPr>
-          <w:p>
-            <w:pPr>
-              <w:pStyle w:val="Normal"/>
-              <w:widowControl w:val="false"/>
-              <w:spacing w:before="0" w:after="0"/>
-              <w:jc w:val="left"/>
-              <w:rPr/>
-            </w:pPr>
-            <w:r>
-              <w:rPr/>
-              <w:t xml:space="preserve">dfbdasfbadsfb</w:t>
-            </w:r>
-          </w:p>
-        </w:tc>
-      </w:tr>
+      <w:tblGrid/>
     </w:tbl>
     <w:p>
       <w:pPr>
@@ -370,107 +309,6 @@
       <w:r>
         <w:rPr/>
         <w:t xml:space="preserve">GPA: 4</w:t>
-      </w:r>
-    </w:p>
-    <w:tbl>
-      <w:tblPr>
-        <w:tblW w:w="9360" w:type="dxa"/>
-        <w:jc w:val="left"/>
-        <w:tblInd w:w="0" w:type="dxa"/>
-        <w:tblLayout w:type="fixed"/>
-        <w:tblCellMar>
-          <w:top w:w="55" w:type="dxa"/>
-          <w:left w:w="55" w:type="dxa"/>
-          <w:bottom w:w="55" w:type="dxa"/>
-          <w:right w:w="55" w:type="dxa"/>
-        </w:tblCellMar>
-      </w:tblPr>
-      <w:tblGrid>
-        <w:gridCol w:w="4680"/>
-        <w:gridCol w:w="4680"/>
-      </w:tblGrid>
-      <w:tr>
-        <w:trPr/>
-        <w:tc>
-          <w:tcPr>
-            <w:tcW w:w="4680" w:type="dxa"/>
-            <w:tcBorders/>
-            <w:shd w:fill="F3F3F3" w:val="clear"/>
-            <w:vAlign w:val="center"/>
-          </w:tcPr>
-          <w:p>
-            <w:pPr>
-              <w:pStyle w:val="TableContents"/>
-              <w:spacing w:before="29" w:after="0"/>
-              <w:rPr>
-                <w:b/>
-                <w:b/>
-                <w:bCs/>
-              </w:rPr>
-            </w:pPr>
-            <w:r>
-              <w:rPr>
-                <w:b/>
-                <w:bCs/>
-              </w:rPr>
-              <w:t xml:space="preserve">dfbnadfbn</w:t>
-            </w:r>
-          </w:p>
-        </w:tc>
-        <w:tc>
-          <w:tcPr>
-            <w:tcW w:w="4680" w:type="dxa"/>
-            <w:tcBorders/>
-            <w:shd w:fill="F3F3F3" w:val="clear"/>
-            <w:vAlign w:val="center"/>
-          </w:tcPr>
-          <w:p>
-            <w:pPr>
-              <w:pStyle w:val="TableContents"/>
-              <w:spacing w:before="29" w:after="0"/>
-              <w:jc w:val="right"/>
-              <w:rPr/>
-            </w:pPr>
-            <w:r>
-              <w:rPr/>
-              <w:t xml:space="preserve">Graduation fdbafdsbadfb</w:t>
-            </w:r>
-          </w:p>
-        </w:tc>
-      </w:tr>
-    </w:tbl>
-    <w:p>
-      <w:pPr>
-        <w:pStyle w:val="Normal"/>
-        <w:widowControl/>
-        <w:suppressAutoHyphens w:val="true"/>
-        <w:bidi w:val="0"/>
-        <w:spacing w:lineRule="auto" w:line="276" w:before="0" w:after="0"/>
-        <w:ind w:left="0" w:right="0" w:hanging="0"/>
-        <w:jc w:val="left"/>
-        <w:rPr/>
-      </w:pPr>
-      <w:r>
-        <w:rPr/>
-        <w:t xml:space="preserve">fdsbadfb, dfbnadsfb</w:t>
-      </w:r>
-    </w:p>
-    <w:p>
-      <w:pPr>
-        <w:pStyle w:val="Normal"/>
-        <w:widowControl/>
-        <w:suppressAutoHyphens w:val="true"/>
-        <w:bidi w:val="0"/>
-        <w:spacing w:lineRule="auto" w:line="276" w:before="0" w:after="0"/>
-        <w:ind w:left="0" w:right="0" w:hanging="0"/>
-        <w:jc w:val="left"/>
-        <w:rPr/>
-      </w:pPr>
-      <w:bookmarkStart w:id="1" w:name="_heading=h.gjdgxs1"/>
-      <w:bookmarkEnd w:id="1"/>
-      <w:r>
-        <w:rPr/>
-        <w:t xml:space="preserve">GPA: dfbasdfb</w:t>
       </w:r>
     </w:p>
     <w:p>
@@ -688,64 +526,6 @@
           </w:p>
         </w:tc>
       </w:tr>
-      <w:tr>
-        <w:trPr>
-          <w:trHeight w:val="108" w:hRule="atLeast"/>
-        </w:trPr>
-        <w:tc>
-          <w:tcPr>
-            <w:tcW w:w="2265" w:type="dxa"/>
-            <w:tcBorders>
-              <w:top w:val="single" w:sz="2" w:space="0" w:color="000000"/>
-              <w:left w:val="single" w:sz="2" w:space="0" w:color="000000"/>
-              <w:bottom w:val="single" w:sz="2" w:space="0" w:color="000000"/>
-            </w:tcBorders>
-            <w:vAlign w:val="center"/>
-          </w:tcPr>
-          <w:p>
-            <w:pPr>
-              <w:pStyle w:val="Normal"/>
-              <w:widowControl w:val="false"/>
-              <w:spacing w:before="0" w:after="0"/>
-              <w:jc w:val="left"/>
-              <w:rPr>
-                <w:b/>
-                <w:b/>
-              </w:rPr>
-            </w:pPr>
-            <w:r>
-              <w:rPr>
-                <w:b/>
-              </w:rPr>
-              <w:t xml:space="preserve">dfbasdfb:</w:t>
-            </w:r>
-          </w:p>
-        </w:tc>
-        <w:tc>
-          <w:tcPr>
-            <w:tcW w:w="7093" w:type="dxa"/>
-            <w:tcBorders>
-              <w:top w:val="single" w:sz="2" w:space="0" w:color="000000"/>
-              <w:bottom w:val="single" w:sz="2" w:space="0" w:color="000000"/>
-              <w:right w:val="single" w:sz="2" w:space="0" w:color="000000"/>
-            </w:tcBorders>
-            <w:vAlign w:val="center"/>
-          </w:tcPr>
-          <w:p>
-            <w:pPr>
-              <w:pStyle w:val="Normal"/>
-              <w:widowControl w:val="false"/>
-              <w:spacing w:before="0" w:after="0"/>
-              <w:jc w:val="left"/>
-              <w:rPr/>
-            </w:pPr>
-            <w:r>
-              <w:rPr/>
-              <w:t xml:space="preserve">fdsbasdefn</w:t>
-            </w:r>
-          </w:p>
-        </w:tc>
-      </w:tr>
     </w:tbl>
     <w:p>
       <w:pPr>
@@ -876,260 +656,6 @@
       <w:r>
         <w:rPr/>
         <w:t xml:space="preserve">and then we did something else</w:t>
-      </w:r>
-    </w:p>
-    <w:tbl>
-      <w:tblPr>
-        <w:tblW w:w="9360" w:type="dxa"/>
-        <w:jc w:val="left"/>
-        <w:tblInd w:w="0" w:type="dxa"/>
-        <w:tblLayout w:type="fixed"/>
-        <w:tblCellMar>
-          <w:top w:w="55" w:type="dxa"/>
-          <w:left w:w="55" w:type="dxa"/>
-          <w:bottom w:w="55" w:type="dxa"/>
-          <w:right w:w="55" w:type="dxa"/>
-        </w:tblCellMar>
-      </w:tblPr>
-      <w:tblGrid>
-        <w:gridCol w:w="4680"/>
-        <w:gridCol w:w="4680"/>
-      </w:tblGrid>
-      <w:tr>
-        <w:trPr/>
-        <w:tc>
-          <w:tcPr>
-            <w:tcW w:w="4680" w:type="dxa"/>
-            <w:tcBorders/>
-            <w:shd w:fill="F3F3F3" w:val="clear"/>
-            <w:vAlign w:val="center"/>
-          </w:tcPr>
-          <w:p>
-            <w:pPr>
-              <w:pStyle w:val="TableContents"/>
-              <w:spacing w:before="29" w:after="0"/>
-              <w:rPr>
-                <w:b/>
-                <w:b/>
-                <w:bCs/>
-              </w:rPr>
-            </w:pPr>
-            <w:r>
-              <w:rPr>
-                <w:b/>
-                <w:bCs/>
-              </w:rPr>
-              <w:t xml:space="preserve">fsdbasdfb</w:t>
-            </w:r>
-          </w:p>
-        </w:tc>
-        <w:tc>
-          <w:tcPr>
-            <w:tcW w:w="4680" w:type="dxa"/>
-            <w:tcBorders/>
-            <w:shd w:fill="F3F3F3" w:val="clear"/>
-            <w:vAlign w:val="center"/>
-          </w:tcPr>
-          <w:p>
-            <w:pPr>
-              <w:pStyle w:val="TableContents"/>
-              <w:spacing w:before="29" w:after="0"/>
-              <w:jc w:val="right"/>
-              <w:rPr/>
-            </w:pPr>
-            <w:r>
-              <w:rPr/>
-              <w:t xml:space="preserve">fsdb</w:t>
-            </w:r>
-          </w:p>
-        </w:tc>
-      </w:tr>
-    </w:tbl>
-    <w:p>
-      <w:pPr>
-        <w:pStyle w:val="Normal"/>
-        <w:widowControl/>
-        <w:suppressAutoHyphens w:val="true"/>
-        <w:bidi w:val="0"/>
-        <w:spacing w:lineRule="auto" w:line="276" w:before="0" w:after="0"/>
-        <w:ind w:left="0" w:right="0" w:hanging="0"/>
-        <w:jc w:val="left"/>
-        <w:rPr/>
-      </w:pPr>
-      <w:r>
-        <w:rPr/>
-        <w:t xml:space="preserve">fsdbasdfb</w:t>
-      </w:r>
-    </w:p>
-    <w:p>
-      <w:pPr>
-        <w:pStyle w:val="Normal"/>
-        <w:widowControl/>
-        <w:numPr>
-          <w:ilvl w:val="0"/>
-          <w:numId w:val="1"/>
-        </w:numPr>
-        <w:suppressAutoHyphens w:val="true"/>
-        <w:bidi w:val="0"/>
-        <w:spacing w:lineRule="auto" w:line="276" w:before="0" w:after="0"/>
-        <w:jc w:val="left"/>
-        <w:rPr/>
-      </w:pPr>
-      <w:r>
-        <w:rPr/>
-        <w:t xml:space="preserve">a</w:t>
-      </w:r>
-    </w:p>
-    <w:p>
-      <w:pPr>
-        <w:pStyle w:val="Normal"/>
-        <w:widowControl/>
-        <w:numPr>
-          <w:ilvl w:val="0"/>
-          <w:numId w:val="1"/>
-        </w:numPr>
-        <w:suppressAutoHyphens w:val="true"/>
-        <w:bidi w:val="0"/>
-        <w:spacing w:lineRule="auto" w:line="276" w:before="0" w:after="0"/>
-        <w:jc w:val="left"/>
-        <w:rPr/>
-      </w:pPr>
-      <w:r>
-        <w:rPr/>
-        <w:t xml:space="preserve">d</w:t>
-      </w:r>
-    </w:p>
-    <w:p>
-      <w:pPr>
-        <w:pStyle w:val="Normal"/>
-        <w:widowControl/>
-        <w:numPr>
-          <w:ilvl w:val="0"/>
-          <w:numId w:val="1"/>
-        </w:numPr>
-        <w:suppressAutoHyphens w:val="true"/>
-        <w:bidi w:val="0"/>
-        <w:spacing w:lineRule="auto" w:line="276" w:before="0" w:after="0"/>
-        <w:jc w:val="left"/>
-        <w:rPr/>
-      </w:pPr>
-      <w:r>
-        <w:rPr/>
-        <w:t xml:space="preserve">f</w:t>
-      </w:r>
-    </w:p>
-    <w:p>
-      <w:pPr>
-        <w:pStyle w:val="Normal"/>
-        <w:widowControl/>
-        <w:numPr>
-          <w:ilvl w:val="0"/>
-          <w:numId w:val="1"/>
-        </w:numPr>
-        <w:suppressAutoHyphens w:val="true"/>
-        <w:bidi w:val="0"/>
-        <w:spacing w:lineRule="auto" w:line="276" w:before="0" w:after="0"/>
-        <w:jc w:val="left"/>
-        <w:rPr/>
-      </w:pPr>
-      <w:r>
-        <w:rPr/>
-        <w:t xml:space="preserve">b</w:t>
-      </w:r>
-    </w:p>
-    <w:p>
-      <w:pPr>
-        <w:pStyle w:val="Normal"/>
-        <w:widowControl/>
-        <w:numPr>
-          <w:ilvl w:val="0"/>
-          <w:numId w:val="1"/>
-        </w:numPr>
-        <w:suppressAutoHyphens w:val="true"/>
-        <w:bidi w:val="0"/>
-        <w:spacing w:lineRule="auto" w:line="276" w:before="0" w:after="0"/>
-        <w:jc w:val="left"/>
-        <w:rPr/>
-      </w:pPr>
-      <w:r>
-        <w:rPr/>
-        <w:t xml:space="preserve">a</w:t>
-      </w:r>
-    </w:p>
-    <w:p>
-      <w:pPr>
-        <w:pStyle w:val="Normal"/>
-        <w:widowControl/>
-        <w:numPr>
-          <w:ilvl w:val="0"/>
-          <w:numId w:val="1"/>
-        </w:numPr>
-        <w:suppressAutoHyphens w:val="true"/>
-        <w:bidi w:val="0"/>
-        <w:spacing w:lineRule="auto" w:line="276" w:before="0" w:after="0"/>
-        <w:jc w:val="left"/>
-        <w:rPr/>
-      </w:pPr>
-      <w:r>
-        <w:rPr/>
-        <w:t xml:space="preserve">d</w:t>
-      </w:r>
-    </w:p>
-    <w:p>
-      <w:pPr>
-        <w:pStyle w:val="Normal"/>
-        <w:widowControl/>
-        <w:numPr>
-          <w:ilvl w:val="0"/>
-          <w:numId w:val="1"/>
-        </w:numPr>
-        <w:suppressAutoHyphens w:val="true"/>
-        <w:bidi w:val="0"/>
-        <w:spacing w:lineRule="auto" w:line="276" w:before="0" w:after="0"/>
-        <w:jc w:val="left"/>
-        <w:rPr/>
-      </w:pPr>
-      <w:r>
-        <w:rPr/>
-        <w:t xml:space="preserve">f</w:t>
-      </w:r>
-    </w:p>
-    <w:p>
-      <w:pPr>
-        <w:pStyle w:val="Normal"/>
-        <w:widowControl/>
-        <w:numPr>
-          <w:ilvl w:val="0"/>
-          <w:numId w:val="1"/>
-        </w:numPr>
-        <w:suppressAutoHyphens w:val="true"/>
-        <w:bidi w:val="0"/>
-        <w:spacing w:lineRule="auto" w:line="276" w:before="0" w:after="0"/>
-        <w:jc w:val="left"/>
-        <w:rPr/>
-      </w:pPr>
-      <w:r>
-        <w:rPr/>
-        <w:t xml:space="preserve">b</w:t>
-      </w:r>
-    </w:p>
-    <w:p>
-      <w:pPr>
-        <w:pStyle w:val="Normal"/>
-        <w:widowControl/>
-        <w:numPr>
-          <w:ilvl w:val="0"/>
-          <w:numId w:val="1"/>
-        </w:numPr>
-        <w:suppressAutoHyphens w:val="true"/>
-        <w:bidi w:val="0"/>
-        <w:spacing w:lineRule="auto" w:line="276" w:before="0" w:after="0"/>
-        <w:jc w:val="left"/>
-        <w:rPr/>
-      </w:pPr>
-      <w:r>
-        <w:rPr/>
-        <w:t xml:space="preserve">a</w:t>
       </w:r>
     </w:p>
     <w:sectPr>

</xml_diff>